<commit_message>
Modification après relecture du sujet
</commit_message>
<xml_diff>
--- a/autre/compte rendu de réunion.docx
+++ b/autre/compte rendu de réunion.docx
@@ -3,9 +3,69 @@
 <w:document xmlns:wpc="http://schemas.microsoft.com/office/word/2010/wordprocessingCanvas" xmlns:cx="http://schemas.microsoft.com/office/drawing/2014/chartex" xmlns:cx1="http://schemas.microsoft.com/office/drawing/2015/9/8/chartex" xmlns:cx2="http://schemas.microsoft.com/office/drawing/2015/10/21/chartex" xmlns:cx3="http://schemas.microsoft.com/office/drawing/2016/5/9/chartex" xmlns:cx4="http://schemas.microsoft.com/office/drawing/2016/5/10/chartex" xmlns:cx5="http://schemas.microsoft.com/office/drawing/2016/5/11/chartex" xmlns:cx6="http://schemas.microsoft.com/office/drawing/2016/5/12/chartex" xmlns:cx7="http://schemas.microsoft.com/office/drawing/2016/5/13/chartex" xmlns:cx8="http://schemas.microsoft.com/office/drawing/2016/5/14/chartex" xmlns:mc="http://schemas.openxmlformats.org/markup-compatibility/2006" xmlns:aink="http://schemas.microsoft.com/office/drawing/2016/ink" xmlns:am3d="http://schemas.microsoft.com/office/drawing/2017/model3d" xmlns:o="urn:schemas-microsoft-com:office:office" xmlns:r="http://schemas.openxmlformats.org/officeDocument/2006/relationships" xmlns:m="http://schemas.openxmlformats.org/officeDocument/2006/math" xmlns:v="urn:schemas-microsoft-com:vml" xmlns:wp14="http://schemas.microsoft.com/office/word/2010/wordprocessingDrawing" xmlns:wp="http://schemas.openxmlformats.org/drawingml/2006/wordprocessingDrawing" xmlns:w10="urn:schemas-microsoft-com:office:word" xmlns:w="http://schemas.openxmlformats.org/wordprocessingml/2006/main" xmlns:w14="http://schemas.microsoft.com/office/word/2010/wordml" xmlns:w15="http://schemas.microsoft.com/office/word/2012/wordml" xmlns:w16cid="http://schemas.microsoft.com/office/word/2016/wordml/cid" xmlns:w16se="http://schemas.microsoft.com/office/word/2015/wordml/symex" xmlns:wpg="http://schemas.microsoft.com/office/word/2010/wordprocessingGroup" xmlns:wpi="http://schemas.microsoft.com/office/word/2010/wordprocessingInk" xmlns:wne="http://schemas.microsoft.com/office/word/2006/wordml" xmlns:wps="http://schemas.microsoft.com/office/word/2010/wordprocessingShape" mc:Ignorable="w14 w15 w16se w16cid wp14">
   <w:body>
     <w:p>
+      <w:pPr>
+        <w:pStyle w:val="Titre"/>
+      </w:pPr>
+      <w:r>
+        <w:t>Compte rendu</w:t>
+      </w:r>
+    </w:p>
+    <w:p>
+      <w:pPr>
+        <w:pStyle w:val="Titre1"/>
+      </w:pPr>
+      <w:r>
+        <w:t>A faire</w:t>
+      </w:r>
+    </w:p>
+    <w:p>
+      <w:r>
+        <w:t xml:space="preserve">Pour les recherches </w:t>
+      </w:r>
+      <w:r>
+        <w:sym w:font="Wingdings" w:char="F0E0"/>
+      </w:r>
+      <w:r>
+        <w:t xml:space="preserve"> commentaire dans interface sur </w:t>
+      </w:r>
+      <w:proofErr w:type="spellStart"/>
+      <w:r>
+        <w:t>trello</w:t>
+      </w:r>
+      <w:proofErr w:type="spellEnd"/>
+    </w:p>
+    <w:p>
+      <w:r>
+        <w:t xml:space="preserve">Graphe </w:t>
+      </w:r>
+      <w:r>
+        <w:sym w:font="Wingdings" w:char="F0E0"/>
+      </w:r>
+      <w:r>
+        <w:t xml:space="preserve"> éventuellement un ensemble de liens</w:t>
+      </w:r>
       <w:bookmarkStart w:id="0" w:name="_GoBack"/>
       <w:bookmarkEnd w:id="0"/>
     </w:p>
+    <w:p>
+      <w:pPr>
+        <w:pStyle w:val="Titre1"/>
+      </w:pPr>
+      <w:r>
+        <w:t>Fait</w:t>
+      </w:r>
+    </w:p>
+    <w:p>
+      <w:r>
+        <w:t>Lecture du fichier, création des classes relatives au réseau social (Nœud et Lien)</w:t>
+      </w:r>
+    </w:p>
+    <w:p>
+      <w:r>
+        <w:t>Récupération, à partir d’une ligne, les 2 Nœuds et le lien, ses attributs, son type…</w:t>
+      </w:r>
+    </w:p>
+    <w:p/>
     <w:sectPr>
       <w:pgSz w:w="11906" w:h="16838"/>
       <w:pgMar w:top="1417" w:right="1417" w:bottom="1417" w:left="1417" w:header="708" w:footer="708" w:gutter="0"/>
@@ -412,6 +472,27 @@
     <w:name w:val="Normal"/>
     <w:qFormat/>
   </w:style>
+  <w:style w:type="paragraph" w:styleId="Titre1">
+    <w:name w:val="heading 1"/>
+    <w:basedOn w:val="Normal"/>
+    <w:next w:val="Normal"/>
+    <w:link w:val="Titre1Car"/>
+    <w:uiPriority w:val="9"/>
+    <w:qFormat/>
+    <w:rsid w:val="00FE2215"/>
+    <w:pPr>
+      <w:keepNext/>
+      <w:keepLines/>
+      <w:spacing w:before="240" w:after="0"/>
+      <w:outlineLvl w:val="0"/>
+    </w:pPr>
+    <w:rPr>
+      <w:rFonts w:asciiTheme="majorHAnsi" w:eastAsiaTheme="majorEastAsia" w:hAnsiTheme="majorHAnsi" w:cstheme="majorBidi"/>
+      <w:color w:val="2F5496" w:themeColor="accent1" w:themeShade="BF"/>
+      <w:sz w:val="32"/>
+      <w:szCs w:val="32"/>
+    </w:rPr>
+  </w:style>
   <w:style w:type="character" w:default="1" w:styleId="Policepardfaut">
     <w:name w:val="Default Paragraph Font"/>
     <w:uiPriority w:val="1"/>
@@ -438,6 +519,53 @@
     <w:uiPriority w:val="99"/>
     <w:semiHidden/>
     <w:unhideWhenUsed/>
+  </w:style>
+  <w:style w:type="paragraph" w:styleId="Titre">
+    <w:name w:val="Title"/>
+    <w:basedOn w:val="Normal"/>
+    <w:next w:val="Normal"/>
+    <w:link w:val="TitreCar"/>
+    <w:uiPriority w:val="10"/>
+    <w:qFormat/>
+    <w:rsid w:val="00FE2215"/>
+    <w:pPr>
+      <w:spacing w:after="0" w:line="240" w:lineRule="auto"/>
+      <w:contextualSpacing/>
+    </w:pPr>
+    <w:rPr>
+      <w:rFonts w:asciiTheme="majorHAnsi" w:eastAsiaTheme="majorEastAsia" w:hAnsiTheme="majorHAnsi" w:cstheme="majorBidi"/>
+      <w:spacing w:val="-10"/>
+      <w:kern w:val="28"/>
+      <w:sz w:val="56"/>
+      <w:szCs w:val="56"/>
+    </w:rPr>
+  </w:style>
+  <w:style w:type="character" w:customStyle="1" w:styleId="TitreCar">
+    <w:name w:val="Titre Car"/>
+    <w:basedOn w:val="Policepardfaut"/>
+    <w:link w:val="Titre"/>
+    <w:uiPriority w:val="10"/>
+    <w:rsid w:val="00FE2215"/>
+    <w:rPr>
+      <w:rFonts w:asciiTheme="majorHAnsi" w:eastAsiaTheme="majorEastAsia" w:hAnsiTheme="majorHAnsi" w:cstheme="majorBidi"/>
+      <w:spacing w:val="-10"/>
+      <w:kern w:val="28"/>
+      <w:sz w:val="56"/>
+      <w:szCs w:val="56"/>
+    </w:rPr>
+  </w:style>
+  <w:style w:type="character" w:customStyle="1" w:styleId="Titre1Car">
+    <w:name w:val="Titre 1 Car"/>
+    <w:basedOn w:val="Policepardfaut"/>
+    <w:link w:val="Titre1"/>
+    <w:uiPriority w:val="9"/>
+    <w:rsid w:val="00FE2215"/>
+    <w:rPr>
+      <w:rFonts w:asciiTheme="majorHAnsi" w:eastAsiaTheme="majorEastAsia" w:hAnsiTheme="majorHAnsi" w:cstheme="majorBidi"/>
+      <w:color w:val="2F5496" w:themeColor="accent1" w:themeShade="BF"/>
+      <w:sz w:val="32"/>
+      <w:szCs w:val="32"/>
+    </w:rPr>
   </w:style>
 </w:styles>
 </file>

</xml_diff>